<commit_message>
Petite modif sur mon dossier
</commit_message>
<xml_diff>
--- a/dossier/julien.docx
+++ b/dossier/julien.docx
@@ -18,57 +18,41 @@
           <w:sz w:val="28"/>
           <w:szCs w:val="28"/>
         </w:rPr>
-        <w:t>D</w:t>
-      </w:r>
-      <w:r>
+        <w:t>DUBOIS Julien</w:t>
+      </w:r>
+    </w:p>
+    <w:p>
+      <w:pPr>
+        <w:pStyle w:val="Standard"/>
+        <w:jc w:val="both"/>
+        <w:rPr>
+          <w:i/>
+        </w:rPr>
+      </w:pPr>
+      <w:r>
+        <w:rPr>
+          <w:i/>
+        </w:rPr>
+        <w:t>en collaboration avec</w:t>
+      </w:r>
+    </w:p>
+    <w:p>
+      <w:pPr>
+        <w:pStyle w:val="Standard"/>
+        <w:jc w:val="both"/>
         <w:rPr>
           <w:rFonts w:ascii="Ubuntu Light" w:hAnsi="Ubuntu Light"/>
           <w:sz w:val="28"/>
           <w:szCs w:val="28"/>
         </w:rPr>
-        <w:t>UBOIS Julien</w:t>
-      </w:r>
-    </w:p>
-    <w:p>
-      <w:pPr>
-        <w:pStyle w:val="Standard"/>
-        <w:jc w:val="both"/>
-        <w:rPr>
-          <w:i/>
-        </w:rPr>
-      </w:pPr>
-      <w:r>
-        <w:rPr>
-          <w:i/>
-        </w:rPr>
-        <w:t>en collaboration avec</w:t>
-      </w:r>
-    </w:p>
-    <w:p>
-      <w:pPr>
-        <w:pStyle w:val="Standard"/>
-        <w:jc w:val="both"/>
+      </w:pPr>
+      <w:r>
         <w:rPr>
           <w:rFonts w:ascii="Ubuntu Light" w:hAnsi="Ubuntu Light"/>
           <w:sz w:val="28"/>
           <w:szCs w:val="28"/>
         </w:rPr>
-      </w:pPr>
-      <w:r>
-        <w:rPr>
-          <w:rFonts w:ascii="Ubuntu Light" w:hAnsi="Ubuntu Light"/>
-          <w:sz w:val="28"/>
-          <w:szCs w:val="28"/>
-        </w:rPr>
-        <w:t>NOIRET</w:t>
-      </w:r>
-      <w:r>
-        <w:rPr>
-          <w:rFonts w:ascii="Ubuntu Light" w:hAnsi="Ubuntu Light"/>
-          <w:sz w:val="28"/>
-          <w:szCs w:val="28"/>
-        </w:rPr>
-        <w:t xml:space="preserve"> Colin</w:t>
+        <w:t>NOIRET Colin</w:t>
       </w:r>
     </w:p>
     <w:p>
@@ -519,294 +503,475 @@
           <w:szCs w:val="32"/>
         </w:rPr>
         <w:tab/>
-      </w:r>
-      <w:r>
+        <w:t xml:space="preserve">   Lycée Mme de Staël – Montluçon</w:t>
+      </w:r>
+    </w:p>
+    <w:p>
+      <w:pPr>
+        <w:pStyle w:val="Standard"/>
+        <w:jc w:val="both"/>
+        <w:rPr>
+          <w:rFonts w:ascii="Calibri" w:hAnsi="Calibri"/>
+          <w:b/>
+          <w:sz w:val="56"/>
+          <w:szCs w:val="56"/>
+        </w:rPr>
+      </w:pPr>
+      <w:r>
+        <w:rPr>
+          <w:rFonts w:ascii="Calibri" w:hAnsi="Calibri"/>
+          <w:b/>
+          <w:sz w:val="56"/>
+          <w:szCs w:val="56"/>
+        </w:rPr>
+        <w:lastRenderedPageBreak/>
+        <w:t>SOMMAIRE</w:t>
+      </w:r>
+    </w:p>
+    <w:p>
+      <w:pPr>
+        <w:pStyle w:val="Standard"/>
+        <w:jc w:val="both"/>
+        <w:rPr>
+          <w:rFonts w:ascii="Calibri" w:hAnsi="Calibri"/>
+          <w:b/>
+          <w:sz w:val="56"/>
+          <w:szCs w:val="56"/>
+        </w:rPr>
+      </w:pPr>
+    </w:p>
+    <w:p>
+      <w:pPr>
+        <w:pStyle w:val="Standard"/>
+        <w:jc w:val="both"/>
+        <w:rPr>
+          <w:rFonts w:ascii="Calibri" w:hAnsi="Calibri"/>
+          <w:b/>
+          <w:sz w:val="56"/>
+          <w:szCs w:val="56"/>
+        </w:rPr>
+      </w:pPr>
+      <w:r>
+        <w:rPr>
+          <w:rFonts w:ascii="Calibri" w:hAnsi="Calibri"/>
+          <w:b/>
+          <w:sz w:val="40"/>
+          <w:szCs w:val="40"/>
+        </w:rPr>
+        <w:t>1 – PRÉSENTATION</w:t>
+      </w:r>
+    </w:p>
+    <w:p>
+      <w:pPr>
+        <w:pStyle w:val="Standard"/>
+        <w:jc w:val="both"/>
+        <w:rPr>
+          <w:rFonts w:ascii="Calibri" w:hAnsi="Calibri"/>
+          <w:b/>
+          <w:sz w:val="56"/>
+          <w:szCs w:val="56"/>
+        </w:rPr>
+      </w:pPr>
+      <w:r>
+        <w:rPr>
+          <w:rFonts w:ascii="Calibri" w:hAnsi="Calibri"/>
+          <w:b/>
+          <w:sz w:val="40"/>
+          <w:szCs w:val="40"/>
+        </w:rPr>
+        <w:t>2</w:t>
+      </w:r>
+      <w:r>
+        <w:rPr>
+          <w:rFonts w:ascii="Calibri" w:hAnsi="Calibri"/>
+          <w:b/>
+          <w:sz w:val="40"/>
+          <w:szCs w:val="40"/>
+        </w:rPr>
+        <w:t xml:space="preserve"> – CAHIER DES CHARGES</w:t>
+      </w:r>
+    </w:p>
+    <w:p>
+      <w:pPr>
+        <w:pStyle w:val="Standard"/>
+        <w:spacing w:line="276" w:lineRule="auto"/>
+        <w:ind w:right="-567"/>
+        <w:rPr>
+          <w:rFonts w:ascii="Calibri" w:hAnsi="Calibri"/>
+          <w:b/>
+          <w:sz w:val="36"/>
+          <w:szCs w:val="36"/>
+        </w:rPr>
+      </w:pPr>
+      <w:r>
+        <w:rPr>
+          <w:rFonts w:ascii="Calibri" w:hAnsi="Calibri"/>
+          <w:b/>
+          <w:sz w:val="40"/>
+          <w:szCs w:val="40"/>
+        </w:rPr>
+        <w:t>3</w:t>
+      </w:r>
+      <w:r>
+        <w:rPr>
+          <w:rFonts w:ascii="Calibri" w:hAnsi="Calibri"/>
+          <w:b/>
+          <w:sz w:val="40"/>
+          <w:szCs w:val="40"/>
+        </w:rPr>
+        <w:t xml:space="preserve"> – DÉMARCHE COLLABORATIVE</w:t>
+      </w:r>
+    </w:p>
+    <w:p>
+      <w:pPr>
+        <w:pStyle w:val="Standard"/>
+        <w:spacing w:line="276" w:lineRule="auto"/>
+        <w:ind w:right="-567"/>
+        <w:rPr>
+          <w:rFonts w:ascii="Calibri" w:hAnsi="Calibri"/>
+          <w:b/>
+          <w:sz w:val="36"/>
+          <w:szCs w:val="36"/>
+        </w:rPr>
+      </w:pPr>
+      <w:r>
+        <w:rPr>
+          <w:rFonts w:ascii="Calibri" w:hAnsi="Calibri"/>
+          <w:b/>
+          <w:sz w:val="40"/>
+          <w:szCs w:val="40"/>
+        </w:rPr>
+        <w:t>4</w:t>
+      </w:r>
+      <w:r>
+        <w:rPr>
+          <w:rFonts w:ascii="Calibri" w:hAnsi="Calibri"/>
+          <w:b/>
+          <w:sz w:val="40"/>
+          <w:szCs w:val="40"/>
+        </w:rPr>
+        <w:t xml:space="preserve"> – RÉPARTITION DU TRAVAIL</w:t>
+      </w:r>
+    </w:p>
+    <w:p>
+      <w:pPr>
+        <w:pStyle w:val="Standard"/>
+        <w:spacing w:line="276" w:lineRule="auto"/>
+        <w:ind w:right="-567"/>
+        <w:rPr>
+          <w:rFonts w:ascii="Calibri" w:hAnsi="Calibri"/>
+          <w:b/>
+          <w:sz w:val="40"/>
+          <w:szCs w:val="40"/>
+        </w:rPr>
+      </w:pPr>
+      <w:r>
+        <w:rPr>
+          <w:rFonts w:ascii="Calibri" w:hAnsi="Calibri"/>
+          <w:b/>
+          <w:sz w:val="40"/>
+          <w:szCs w:val="40"/>
+        </w:rPr>
+        <w:t>5</w:t>
+      </w:r>
+      <w:r>
+        <w:rPr>
+          <w:rFonts w:ascii="Calibri" w:hAnsi="Calibri"/>
+          <w:b/>
+          <w:sz w:val="40"/>
+          <w:szCs w:val="40"/>
+        </w:rPr>
+        <w:t xml:space="preserve"> – FONCTIONNEMENT</w:t>
+      </w:r>
+    </w:p>
+    <w:p>
+      <w:pPr>
+        <w:pStyle w:val="Standard"/>
+        <w:spacing w:line="276" w:lineRule="auto"/>
+        <w:ind w:right="-567"/>
+        <w:rPr>
+          <w:rFonts w:ascii="Calibri" w:hAnsi="Calibri"/>
+          <w:b/>
+          <w:sz w:val="40"/>
+          <w:szCs w:val="40"/>
+        </w:rPr>
+      </w:pPr>
+      <w:r>
+        <w:rPr>
+          <w:rFonts w:ascii="Calibri" w:hAnsi="Calibri"/>
+          <w:b/>
+          <w:sz w:val="40"/>
+          <w:szCs w:val="40"/>
+        </w:rPr>
+        <w:t>6 – DOCUMENTATION</w:t>
+      </w:r>
+    </w:p>
+    <w:p>
+      <w:pPr>
+        <w:pStyle w:val="Standard"/>
+        <w:spacing w:line="276" w:lineRule="auto"/>
+        <w:ind w:right="-567"/>
+        <w:rPr>
+          <w:rFonts w:ascii="Calibri" w:hAnsi="Calibri"/>
+          <w:b/>
+          <w:sz w:val="36"/>
+          <w:szCs w:val="36"/>
+        </w:rPr>
+      </w:pPr>
+      <w:r>
+        <w:rPr>
+          <w:rFonts w:ascii="Calibri" w:hAnsi="Calibri"/>
+          <w:b/>
+          <w:sz w:val="40"/>
+          <w:szCs w:val="40"/>
+        </w:rPr>
+        <w:t>7</w:t>
+      </w:r>
+      <w:r>
+        <w:rPr>
+          <w:rFonts w:ascii="Calibri" w:hAnsi="Calibri"/>
+          <w:b/>
+          <w:sz w:val="40"/>
+          <w:szCs w:val="40"/>
+        </w:rPr>
+        <w:t xml:space="preserve"> – PROLONGEMENT POSSIBLE</w:t>
+      </w:r>
+    </w:p>
+    <w:p>
+      <w:pPr>
+        <w:pStyle w:val="Standard"/>
+        <w:spacing w:line="276" w:lineRule="auto"/>
+        <w:ind w:right="-567"/>
+        <w:rPr>
+          <w:rFonts w:ascii="Calibri" w:hAnsi="Calibri"/>
+          <w:b/>
+          <w:sz w:val="36"/>
+          <w:szCs w:val="36"/>
+        </w:rPr>
+      </w:pPr>
+      <w:r>
+        <w:rPr>
+          <w:rFonts w:ascii="Calibri" w:hAnsi="Calibri"/>
+          <w:b/>
+          <w:sz w:val="40"/>
+          <w:szCs w:val="40"/>
+        </w:rPr>
+        <w:t>8</w:t>
+      </w:r>
+      <w:r>
+        <w:rPr>
+          <w:rFonts w:ascii="Calibri" w:hAnsi="Calibri"/>
+          <w:b/>
+          <w:sz w:val="40"/>
+          <w:szCs w:val="40"/>
+        </w:rPr>
+        <w:t xml:space="preserve"> – BILAN PERSONNEL</w:t>
+      </w:r>
+    </w:p>
+    <w:p>
+      <w:pPr>
+        <w:pStyle w:val="Standard"/>
+        <w:spacing w:line="276" w:lineRule="auto"/>
+        <w:ind w:left="-567" w:right="-567"/>
+        <w:rPr>
+          <w:rFonts w:ascii="Calibri" w:hAnsi="Calibri"/>
+          <w:b/>
+          <w:sz w:val="40"/>
+          <w:szCs w:val="40"/>
+        </w:rPr>
+      </w:pPr>
+    </w:p>
+    <w:p>
+      <w:pPr>
+        <w:pStyle w:val="Standard"/>
+        <w:spacing w:line="276" w:lineRule="auto"/>
+        <w:ind w:left="-567" w:right="-567"/>
+        <w:rPr>
+          <w:rFonts w:ascii="Calibri" w:hAnsi="Calibri"/>
+          <w:b/>
+          <w:sz w:val="40"/>
+          <w:szCs w:val="40"/>
+        </w:rPr>
+      </w:pPr>
+    </w:p>
+    <w:p>
+      <w:pPr>
+        <w:pStyle w:val="Standard"/>
+        <w:spacing w:line="276" w:lineRule="auto"/>
+        <w:ind w:left="-567" w:right="-567"/>
+        <w:rPr>
+          <w:rFonts w:ascii="Calibri" w:hAnsi="Calibri"/>
+          <w:b/>
+          <w:sz w:val="40"/>
+          <w:szCs w:val="40"/>
+        </w:rPr>
+      </w:pPr>
+    </w:p>
+    <w:p>
+      <w:pPr>
+        <w:pStyle w:val="Standard"/>
+        <w:spacing w:line="276" w:lineRule="auto"/>
+        <w:ind w:left="-567" w:right="-567"/>
+        <w:rPr>
+          <w:rFonts w:ascii="Calibri" w:hAnsi="Calibri"/>
+          <w:b/>
+          <w:sz w:val="40"/>
+          <w:szCs w:val="40"/>
+        </w:rPr>
+      </w:pPr>
+    </w:p>
+    <w:p>
+      <w:pPr>
+        <w:pStyle w:val="Standard"/>
+        <w:spacing w:line="276" w:lineRule="auto"/>
+        <w:ind w:left="-567" w:right="-567"/>
+        <w:rPr>
+          <w:rFonts w:ascii="Calibri" w:hAnsi="Calibri"/>
+          <w:b/>
+          <w:sz w:val="40"/>
+          <w:szCs w:val="40"/>
+        </w:rPr>
+      </w:pPr>
+    </w:p>
+    <w:p>
+      <w:pPr>
+        <w:pStyle w:val="Standard"/>
+        <w:jc w:val="both"/>
         <w:rPr>
           <w:sz w:val="32"/>
           <w:szCs w:val="32"/>
         </w:rPr>
-        <w:t xml:space="preserve">   Lycée Mme de Staël – Montluçon</w:t>
-      </w:r>
-    </w:p>
-    <w:p>
-      <w:pPr>
-        <w:pStyle w:val="Standard"/>
-        <w:jc w:val="both"/>
-        <w:rPr>
-          <w:rFonts w:ascii="Calibri" w:hAnsi="Calibri"/>
-          <w:b/>
-          <w:sz w:val="56"/>
-          <w:szCs w:val="56"/>
-        </w:rPr>
-      </w:pPr>
-      <w:r>
-        <w:rPr>
-          <w:rFonts w:ascii="Calibri" w:hAnsi="Calibri"/>
-          <w:b/>
-          <w:sz w:val="56"/>
-          <w:szCs w:val="56"/>
-        </w:rPr>
-        <w:lastRenderedPageBreak/>
-        <w:t>SOMMAIRE</w:t>
-      </w:r>
-    </w:p>
-    <w:p>
-      <w:pPr>
-        <w:pStyle w:val="Standard"/>
-        <w:jc w:val="both"/>
-        <w:rPr>
-          <w:rFonts w:ascii="Calibri" w:hAnsi="Calibri"/>
-          <w:b/>
-          <w:sz w:val="56"/>
-          <w:szCs w:val="56"/>
-        </w:rPr>
-      </w:pPr>
-    </w:p>
-    <w:p>
-      <w:pPr>
-        <w:pStyle w:val="Standard"/>
-        <w:jc w:val="both"/>
-        <w:rPr>
-          <w:rFonts w:ascii="Calibri" w:hAnsi="Calibri"/>
-          <w:b/>
-          <w:sz w:val="56"/>
-          <w:szCs w:val="56"/>
-        </w:rPr>
-      </w:pPr>
-      <w:r>
-        <w:rPr>
-          <w:rFonts w:ascii="Calibri" w:hAnsi="Calibri"/>
-          <w:b/>
-          <w:sz w:val="40"/>
-          <w:szCs w:val="40"/>
-        </w:rPr>
-        <w:t>1 – PRÉSENTATION</w:t>
-      </w:r>
-    </w:p>
-    <w:p>
-      <w:pPr>
-        <w:pStyle w:val="Standard"/>
-        <w:jc w:val="both"/>
-        <w:rPr>
-          <w:rFonts w:ascii="Calibri" w:hAnsi="Calibri"/>
-          <w:b/>
-          <w:sz w:val="56"/>
-          <w:szCs w:val="56"/>
-        </w:rPr>
-      </w:pPr>
-      <w:r>
-        <w:rPr>
-          <w:rFonts w:ascii="Calibri" w:hAnsi="Calibri"/>
-          <w:b/>
-          <w:sz w:val="40"/>
-          <w:szCs w:val="40"/>
-        </w:rPr>
-        <w:t>2</w:t>
-      </w:r>
-      <w:r>
-        <w:rPr>
-          <w:rFonts w:ascii="Calibri" w:hAnsi="Calibri"/>
-          <w:b/>
-          <w:sz w:val="40"/>
-          <w:szCs w:val="40"/>
-        </w:rPr>
-        <w:t xml:space="preserve"> – CAHIER DES CHARGES</w:t>
-      </w:r>
-    </w:p>
-    <w:p>
-      <w:pPr>
-        <w:pStyle w:val="Standard"/>
-        <w:spacing w:line="276" w:lineRule="auto"/>
-        <w:ind w:right="-567"/>
-        <w:rPr>
-          <w:rFonts w:ascii="Calibri" w:hAnsi="Calibri"/>
-          <w:b/>
-          <w:sz w:val="36"/>
-          <w:szCs w:val="36"/>
-        </w:rPr>
-      </w:pPr>
-      <w:r>
-        <w:rPr>
-          <w:rFonts w:ascii="Calibri" w:hAnsi="Calibri"/>
-          <w:b/>
-          <w:sz w:val="40"/>
-          <w:szCs w:val="40"/>
-        </w:rPr>
-        <w:t>3</w:t>
-      </w:r>
-      <w:r>
-        <w:rPr>
-          <w:rFonts w:ascii="Calibri" w:hAnsi="Calibri"/>
-          <w:b/>
-          <w:sz w:val="40"/>
-          <w:szCs w:val="40"/>
-        </w:rPr>
-        <w:t xml:space="preserve"> – DÉMARCHE COLLABORATIVE</w:t>
-      </w:r>
-    </w:p>
-    <w:p>
-      <w:pPr>
-        <w:pStyle w:val="Standard"/>
-        <w:spacing w:line="276" w:lineRule="auto"/>
-        <w:ind w:right="-567"/>
-        <w:rPr>
-          <w:rFonts w:ascii="Calibri" w:hAnsi="Calibri"/>
-          <w:b/>
-          <w:sz w:val="36"/>
-          <w:szCs w:val="36"/>
-        </w:rPr>
-      </w:pPr>
-      <w:r>
-        <w:rPr>
-          <w:rFonts w:ascii="Calibri" w:hAnsi="Calibri"/>
-          <w:b/>
-          <w:sz w:val="40"/>
-          <w:szCs w:val="40"/>
-        </w:rPr>
-        <w:t>4</w:t>
-      </w:r>
-      <w:r>
-        <w:rPr>
-          <w:rFonts w:ascii="Calibri" w:hAnsi="Calibri"/>
-          <w:b/>
-          <w:sz w:val="40"/>
-          <w:szCs w:val="40"/>
-        </w:rPr>
-        <w:t xml:space="preserve"> – RÉPARTITION DU TRAVAIL</w:t>
-      </w:r>
-    </w:p>
-    <w:p>
-      <w:pPr>
-        <w:pStyle w:val="Standard"/>
-        <w:spacing w:line="276" w:lineRule="auto"/>
-        <w:ind w:right="-567"/>
-        <w:rPr>
-          <w:rFonts w:ascii="Calibri" w:hAnsi="Calibri"/>
-          <w:b/>
-          <w:sz w:val="40"/>
-          <w:szCs w:val="40"/>
-        </w:rPr>
-      </w:pPr>
-      <w:r>
-        <w:rPr>
-          <w:rFonts w:ascii="Calibri" w:hAnsi="Calibri"/>
-          <w:b/>
-          <w:sz w:val="40"/>
-          <w:szCs w:val="40"/>
-        </w:rPr>
-        <w:t>5</w:t>
-      </w:r>
-      <w:r>
-        <w:rPr>
-          <w:rFonts w:ascii="Calibri" w:hAnsi="Calibri"/>
-          <w:b/>
-          <w:sz w:val="40"/>
-          <w:szCs w:val="40"/>
-        </w:rPr>
-        <w:t xml:space="preserve"> – FONCTIONNEMENT</w:t>
-      </w:r>
-    </w:p>
-    <w:p>
-      <w:pPr>
-        <w:pStyle w:val="Standard"/>
-        <w:spacing w:line="276" w:lineRule="auto"/>
-        <w:ind w:right="-567"/>
-        <w:rPr>
-          <w:rFonts w:ascii="Calibri" w:hAnsi="Calibri"/>
-          <w:b/>
-          <w:sz w:val="40"/>
-          <w:szCs w:val="40"/>
-        </w:rPr>
-      </w:pPr>
-      <w:r>
-        <w:rPr>
-          <w:rFonts w:ascii="Calibri" w:hAnsi="Calibri"/>
-          <w:b/>
-          <w:sz w:val="40"/>
-          <w:szCs w:val="40"/>
-        </w:rPr>
-        <w:t xml:space="preserve">6 </w:t>
-      </w:r>
-      <w:r>
-        <w:rPr>
-          <w:rFonts w:ascii="Calibri" w:hAnsi="Calibri"/>
-          <w:b/>
-          <w:sz w:val="40"/>
-          <w:szCs w:val="40"/>
-        </w:rPr>
-        <w:t>–</w:t>
-      </w:r>
-      <w:r>
-        <w:rPr>
-          <w:rFonts w:ascii="Calibri" w:hAnsi="Calibri"/>
-          <w:b/>
-          <w:sz w:val="40"/>
-          <w:szCs w:val="40"/>
-        </w:rPr>
-        <w:t xml:space="preserve"> DOCUMENTATION</w:t>
-      </w:r>
-    </w:p>
-    <w:p>
-      <w:pPr>
-        <w:pStyle w:val="Standard"/>
-        <w:spacing w:line="276" w:lineRule="auto"/>
-        <w:ind w:right="-567"/>
-        <w:rPr>
-          <w:rFonts w:ascii="Calibri" w:hAnsi="Calibri"/>
-          <w:b/>
-          <w:sz w:val="36"/>
-          <w:szCs w:val="36"/>
-        </w:rPr>
-      </w:pPr>
-      <w:r>
-        <w:rPr>
-          <w:rFonts w:ascii="Calibri" w:hAnsi="Calibri"/>
-          <w:b/>
-          <w:sz w:val="40"/>
-          <w:szCs w:val="40"/>
-        </w:rPr>
-        <w:t>7</w:t>
-      </w:r>
-      <w:r>
-        <w:rPr>
-          <w:rFonts w:ascii="Calibri" w:hAnsi="Calibri"/>
-          <w:b/>
-          <w:sz w:val="40"/>
-          <w:szCs w:val="40"/>
-        </w:rPr>
-        <w:t xml:space="preserve"> – PROLONGEMENT POSSIBLE</w:t>
-      </w:r>
-    </w:p>
-    <w:p>
-      <w:pPr>
-        <w:pStyle w:val="Standard"/>
-        <w:spacing w:line="276" w:lineRule="auto"/>
-        <w:ind w:right="-567"/>
-        <w:rPr>
-          <w:rFonts w:ascii="Calibri" w:hAnsi="Calibri"/>
-          <w:b/>
-          <w:sz w:val="36"/>
-          <w:szCs w:val="36"/>
-        </w:rPr>
-      </w:pPr>
-      <w:r>
-        <w:rPr>
-          <w:rFonts w:ascii="Calibri" w:hAnsi="Calibri"/>
-          <w:b/>
-          <w:sz w:val="40"/>
-          <w:szCs w:val="40"/>
-        </w:rPr>
-        <w:t>8</w:t>
-      </w:r>
-      <w:r>
-        <w:rPr>
-          <w:rFonts w:ascii="Calibri" w:hAnsi="Calibri"/>
-          <w:b/>
-          <w:sz w:val="40"/>
-          <w:szCs w:val="40"/>
-        </w:rPr>
-        <w:t xml:space="preserve"> – BILAN PERSONNEL</w:t>
-      </w:r>
+      </w:pPr>
+    </w:p>
+    <w:p>
+      <w:pPr>
+        <w:pStyle w:val="Standard"/>
+        <w:jc w:val="both"/>
+        <w:rPr>
+          <w:sz w:val="32"/>
+          <w:szCs w:val="32"/>
+        </w:rPr>
+      </w:pPr>
+    </w:p>
+    <w:p>
+      <w:pPr>
+        <w:pStyle w:val="Standard"/>
+        <w:jc w:val="both"/>
+        <w:rPr>
+          <w:sz w:val="32"/>
+          <w:szCs w:val="32"/>
+        </w:rPr>
+      </w:pPr>
+    </w:p>
+    <w:p>
+      <w:pPr>
+        <w:pStyle w:val="Standard"/>
+        <w:jc w:val="both"/>
+        <w:rPr>
+          <w:sz w:val="32"/>
+          <w:szCs w:val="32"/>
+        </w:rPr>
+      </w:pPr>
+    </w:p>
+    <w:p>
+      <w:pPr>
+        <w:pStyle w:val="Standard"/>
+        <w:jc w:val="both"/>
+        <w:rPr>
+          <w:sz w:val="32"/>
+          <w:szCs w:val="32"/>
+        </w:rPr>
+      </w:pPr>
+    </w:p>
+    <w:p>
+      <w:pPr>
+        <w:pStyle w:val="Standard"/>
+        <w:jc w:val="both"/>
+        <w:rPr>
+          <w:sz w:val="32"/>
+          <w:szCs w:val="32"/>
+        </w:rPr>
+      </w:pPr>
+    </w:p>
+    <w:p>
+      <w:pPr>
+        <w:pStyle w:val="Standard"/>
+        <w:jc w:val="both"/>
+        <w:rPr>
+          <w:sz w:val="32"/>
+          <w:szCs w:val="32"/>
+        </w:rPr>
+      </w:pPr>
+    </w:p>
+    <w:p>
+      <w:pPr>
+        <w:pStyle w:val="Standard"/>
+        <w:jc w:val="both"/>
+        <w:rPr>
+          <w:sz w:val="32"/>
+          <w:szCs w:val="32"/>
+        </w:rPr>
+      </w:pPr>
+    </w:p>
+    <w:p>
+      <w:pPr>
+        <w:pStyle w:val="Standard"/>
+        <w:jc w:val="both"/>
+        <w:rPr>
+          <w:sz w:val="32"/>
+          <w:szCs w:val="32"/>
+        </w:rPr>
+      </w:pPr>
+    </w:p>
+    <w:p>
+      <w:pPr>
+        <w:pStyle w:val="Standard"/>
+        <w:jc w:val="both"/>
+        <w:rPr>
+          <w:sz w:val="32"/>
+          <w:szCs w:val="32"/>
+        </w:rPr>
+      </w:pPr>
+    </w:p>
+    <w:p>
+      <w:pPr>
+        <w:pStyle w:val="Standard"/>
+        <w:jc w:val="both"/>
+        <w:rPr>
+          <w:sz w:val="32"/>
+          <w:szCs w:val="32"/>
+        </w:rPr>
+      </w:pPr>
+    </w:p>
+    <w:p>
+      <w:pPr>
+        <w:pStyle w:val="Standard"/>
+        <w:jc w:val="both"/>
+        <w:rPr>
+          <w:sz w:val="32"/>
+          <w:szCs w:val="32"/>
+        </w:rPr>
+      </w:pPr>
+    </w:p>
+    <w:p>
+      <w:pPr>
+        <w:pStyle w:val="Standard"/>
+        <w:jc w:val="both"/>
+        <w:rPr>
+          <w:sz w:val="32"/>
+          <w:szCs w:val="32"/>
+        </w:rPr>
+      </w:pPr>
+    </w:p>
+    <w:p>
+      <w:pPr>
+        <w:pStyle w:val="Standard"/>
+        <w:jc w:val="both"/>
+        <w:rPr>
+          <w:sz w:val="32"/>
+          <w:szCs w:val="32"/>
+        </w:rPr>
+      </w:pPr>
     </w:p>
     <w:p>
       <w:pPr>
@@ -814,221 +979,16 @@
         <w:spacing w:line="276" w:lineRule="auto"/>
         <w:ind w:left="-567" w:right="-567"/>
         <w:rPr>
+          <w:rFonts w:asciiTheme="minorHAnsi" w:hAnsiTheme="minorHAnsi" w:cstheme="minorHAnsi"/>
+        </w:rPr>
+      </w:pPr>
+      <w:r>
+        <w:rPr>
           <w:rFonts w:ascii="Calibri" w:hAnsi="Calibri"/>
           <w:b/>
           <w:sz w:val="40"/>
           <w:szCs w:val="40"/>
         </w:rPr>
-      </w:pPr>
-    </w:p>
-    <w:p>
-      <w:pPr>
-        <w:pStyle w:val="Standard"/>
-        <w:spacing w:line="276" w:lineRule="auto"/>
-        <w:ind w:left="-567" w:right="-567"/>
-        <w:rPr>
-          <w:rFonts w:ascii="Calibri" w:hAnsi="Calibri"/>
-          <w:b/>
-          <w:sz w:val="40"/>
-          <w:szCs w:val="40"/>
-        </w:rPr>
-      </w:pPr>
-    </w:p>
-    <w:p>
-      <w:pPr>
-        <w:pStyle w:val="Standard"/>
-        <w:spacing w:line="276" w:lineRule="auto"/>
-        <w:ind w:left="-567" w:right="-567"/>
-        <w:rPr>
-          <w:rFonts w:ascii="Calibri" w:hAnsi="Calibri"/>
-          <w:b/>
-          <w:sz w:val="40"/>
-          <w:szCs w:val="40"/>
-        </w:rPr>
-      </w:pPr>
-    </w:p>
-    <w:p>
-      <w:pPr>
-        <w:pStyle w:val="Standard"/>
-        <w:spacing w:line="276" w:lineRule="auto"/>
-        <w:ind w:left="-567" w:right="-567"/>
-        <w:rPr>
-          <w:rFonts w:ascii="Calibri" w:hAnsi="Calibri"/>
-          <w:b/>
-          <w:sz w:val="40"/>
-          <w:szCs w:val="40"/>
-        </w:rPr>
-      </w:pPr>
-    </w:p>
-    <w:p>
-      <w:pPr>
-        <w:pStyle w:val="Standard"/>
-        <w:spacing w:line="276" w:lineRule="auto"/>
-        <w:ind w:left="-567" w:right="-567"/>
-        <w:rPr>
-          <w:rFonts w:ascii="Calibri" w:hAnsi="Calibri"/>
-          <w:b/>
-          <w:sz w:val="40"/>
-          <w:szCs w:val="40"/>
-        </w:rPr>
-      </w:pPr>
-    </w:p>
-    <w:p>
-      <w:pPr>
-        <w:pStyle w:val="Standard"/>
-        <w:jc w:val="both"/>
-        <w:rPr>
-          <w:sz w:val="32"/>
-          <w:szCs w:val="32"/>
-        </w:rPr>
-      </w:pPr>
-    </w:p>
-    <w:p>
-      <w:pPr>
-        <w:pStyle w:val="Standard"/>
-        <w:jc w:val="both"/>
-        <w:rPr>
-          <w:sz w:val="32"/>
-          <w:szCs w:val="32"/>
-        </w:rPr>
-      </w:pPr>
-    </w:p>
-    <w:p>
-      <w:pPr>
-        <w:pStyle w:val="Standard"/>
-        <w:jc w:val="both"/>
-        <w:rPr>
-          <w:sz w:val="32"/>
-          <w:szCs w:val="32"/>
-        </w:rPr>
-      </w:pPr>
-    </w:p>
-    <w:p>
-      <w:pPr>
-        <w:pStyle w:val="Standard"/>
-        <w:jc w:val="both"/>
-        <w:rPr>
-          <w:sz w:val="32"/>
-          <w:szCs w:val="32"/>
-        </w:rPr>
-      </w:pPr>
-    </w:p>
-    <w:p>
-      <w:pPr>
-        <w:pStyle w:val="Standard"/>
-        <w:jc w:val="both"/>
-        <w:rPr>
-          <w:sz w:val="32"/>
-          <w:szCs w:val="32"/>
-        </w:rPr>
-      </w:pPr>
-    </w:p>
-    <w:p>
-      <w:pPr>
-        <w:pStyle w:val="Standard"/>
-        <w:jc w:val="both"/>
-        <w:rPr>
-          <w:sz w:val="32"/>
-          <w:szCs w:val="32"/>
-        </w:rPr>
-      </w:pPr>
-    </w:p>
-    <w:p>
-      <w:pPr>
-        <w:pStyle w:val="Standard"/>
-        <w:jc w:val="both"/>
-        <w:rPr>
-          <w:sz w:val="32"/>
-          <w:szCs w:val="32"/>
-        </w:rPr>
-      </w:pPr>
-    </w:p>
-    <w:p>
-      <w:pPr>
-        <w:pStyle w:val="Standard"/>
-        <w:jc w:val="both"/>
-        <w:rPr>
-          <w:sz w:val="32"/>
-          <w:szCs w:val="32"/>
-        </w:rPr>
-      </w:pPr>
-    </w:p>
-    <w:p>
-      <w:pPr>
-        <w:pStyle w:val="Standard"/>
-        <w:jc w:val="both"/>
-        <w:rPr>
-          <w:sz w:val="32"/>
-          <w:szCs w:val="32"/>
-        </w:rPr>
-      </w:pPr>
-    </w:p>
-    <w:p>
-      <w:pPr>
-        <w:pStyle w:val="Standard"/>
-        <w:jc w:val="both"/>
-        <w:rPr>
-          <w:sz w:val="32"/>
-          <w:szCs w:val="32"/>
-        </w:rPr>
-      </w:pPr>
-    </w:p>
-    <w:p>
-      <w:pPr>
-        <w:pStyle w:val="Standard"/>
-        <w:jc w:val="both"/>
-        <w:rPr>
-          <w:sz w:val="32"/>
-          <w:szCs w:val="32"/>
-        </w:rPr>
-      </w:pPr>
-    </w:p>
-    <w:p>
-      <w:pPr>
-        <w:pStyle w:val="Standard"/>
-        <w:jc w:val="both"/>
-        <w:rPr>
-          <w:sz w:val="32"/>
-          <w:szCs w:val="32"/>
-        </w:rPr>
-      </w:pPr>
-    </w:p>
-    <w:p>
-      <w:pPr>
-        <w:pStyle w:val="Standard"/>
-        <w:jc w:val="both"/>
-        <w:rPr>
-          <w:sz w:val="32"/>
-          <w:szCs w:val="32"/>
-        </w:rPr>
-      </w:pPr>
-    </w:p>
-    <w:p>
-      <w:pPr>
-        <w:pStyle w:val="Standard"/>
-        <w:jc w:val="both"/>
-        <w:rPr>
-          <w:sz w:val="32"/>
-          <w:szCs w:val="32"/>
-        </w:rPr>
-      </w:pPr>
-    </w:p>
-    <w:p>
-      <w:pPr>
-        <w:pStyle w:val="Standard"/>
-        <w:spacing w:line="276" w:lineRule="auto"/>
-        <w:ind w:left="-567" w:right="-567"/>
-        <w:rPr>
-          <w:rFonts w:asciiTheme="minorHAnsi" w:hAnsiTheme="minorHAnsi" w:cstheme="minorHAnsi"/>
-        </w:rPr>
-      </w:pPr>
-      <w:r>
-        <w:rPr>
-          <w:rFonts w:ascii="Calibri" w:hAnsi="Calibri"/>
-          <w:b/>
-          <w:sz w:val="40"/>
-          <w:szCs w:val="40"/>
-        </w:rPr>
         <w:tab/>
       </w:r>
       <w:r>
@@ -1110,15 +1070,7 @@
           <w:sz w:val="28"/>
           <w:szCs w:val="28"/>
         </w:rPr>
-        <w:t xml:space="preserve"> </w:t>
-      </w:r>
-      <w:r>
-        <w:rPr>
-          <w:rFonts w:asciiTheme="minorHAnsi" w:hAnsiTheme="minorHAnsi" w:cstheme="minorHAnsi"/>
-          <w:sz w:val="28"/>
-          <w:szCs w:val="28"/>
-        </w:rPr>
-        <w:t>le plus longtemps possible face à des hordes d'ennemis. Il pourra s'aider de bonus très avantageux qui apparenteront de manière aléatoire</w:t>
+        <w:t xml:space="preserve"> le plus longtemps possible face à des hordes d'ennemis. Il pourra s'aider de bonus très avantageux qui apparenteront de manière aléatoire</w:t>
       </w:r>
       <w:r>
         <w:rPr>
@@ -1268,15 +1220,7 @@
           <w:sz w:val="28"/>
           <w:szCs w:val="28"/>
         </w:rPr>
-        <w:t xml:space="preserve">Créer un jeu était l’occasion d’en apprendre beaucoup sur la programmation, mais aussi sur </w:t>
-      </w:r>
-      <w:r>
-        <w:rPr>
-          <w:rFonts w:asciiTheme="minorHAnsi" w:hAnsiTheme="minorHAnsi" w:cstheme="minorHAnsi"/>
-          <w:sz w:val="28"/>
-          <w:szCs w:val="28"/>
-        </w:rPr>
-        <w:t>l’organisation et le travail en équipe. Cela fut très intéressant de découvrir les différentes étapes de développement d’un jeu vidéo.</w:t>
+        <w:t>Créer un jeu était l’occasion d’en apprendre beaucoup sur la programmation, mais aussi sur l’organisation et le travail en équipe. Cela fut très intéressant de découvrir les différentes étapes de développement d’un jeu vidéo.</w:t>
       </w:r>
       <w:r>
         <w:rPr>
@@ -1354,23 +1298,7 @@
           <w:sz w:val="28"/>
           <w:szCs w:val="28"/>
         </w:rPr>
-        <w:t xml:space="preserve">, l’utilisateur incarne un personnage qu’il peut contrôler avec les </w:t>
-      </w:r>
-      <w:r>
-        <w:rPr>
-          <w:rFonts w:asciiTheme="minorHAnsi" w:hAnsiTheme="minorHAnsi" w:cstheme="minorHAnsi"/>
-          <w:sz w:val="28"/>
-          <w:szCs w:val="28"/>
-        </w:rPr>
-        <w:t xml:space="preserve">touches du clavier (Z, Q, S, D) et la souris. Des zombies apparaissent sur la carte, et se dirigent vers le joueur. Muni de ses deux pistolets le joueur peut viser les zombies en déplaçant la souris et leur tirer dessus en cliquant sur le bouton gauche de </w:t>
-      </w:r>
-      <w:r>
-        <w:rPr>
-          <w:rFonts w:asciiTheme="minorHAnsi" w:hAnsiTheme="minorHAnsi" w:cstheme="minorHAnsi"/>
-          <w:sz w:val="28"/>
-          <w:szCs w:val="28"/>
-        </w:rPr>
-        <w:t>celle-ci. De plus des bonus a</w:t>
+        <w:t>, l’utilisateur incarne un personnage qu’il peut contrôler avec les touches du clavier (Z, Q, S, D) et la souris. Des zombies apparaissent sur la carte, et se dirigent vers le joueur. Muni de ses deux pistolets le joueur peut viser les zombies en déplaçant la souris et leur tirer dessus en cliquant sur le bouton gauche de celle-ci. De plus des bonus a</w:t>
       </w:r>
       <w:r>
         <w:rPr>
@@ -1402,15 +1330,7 @@
           <w:sz w:val="28"/>
           <w:szCs w:val="28"/>
         </w:rPr>
-        <w:t>sur la carte</w:t>
-      </w:r>
-      <w:r>
-        <w:rPr>
-          <w:rFonts w:asciiTheme="minorHAnsi" w:hAnsiTheme="minorHAnsi" w:cstheme="minorHAnsi"/>
-          <w:sz w:val="28"/>
-          <w:szCs w:val="28"/>
-        </w:rPr>
-        <w:t xml:space="preserve"> au cours de la partie.</w:t>
+        <w:t>sur la carte au cours de la partie.</w:t>
       </w:r>
     </w:p>
     <w:p>
@@ -1498,22 +1418,7 @@
           <w:szCs w:val="28"/>
         </w:rPr>
         <w:br/>
-      </w:r>
-      <w:r>
-        <w:rPr>
-          <w:rFonts w:asciiTheme="minorHAnsi" w:hAnsiTheme="minorHAnsi" w:cstheme="minorHAnsi"/>
-          <w:sz w:val="28"/>
-          <w:szCs w:val="28"/>
-        </w:rPr>
-        <w:t>Après de mure</w:t>
-      </w:r>
-      <w:r>
-        <w:rPr>
-          <w:rFonts w:asciiTheme="minorHAnsi" w:hAnsiTheme="minorHAnsi" w:cstheme="minorHAnsi"/>
-          <w:sz w:val="28"/>
-          <w:szCs w:val="28"/>
-        </w:rPr>
-        <w:t>s réflexions quant au module que nous allions utiliser, notre choix s’est porté sur Pygame</w:t>
+        <w:t>Après de mures réflexions quant au module que nous allions utiliser, notre choix s’est porté sur Pygame</w:t>
       </w:r>
       <w:r>
         <w:rPr>
@@ -1745,15 +1650,7 @@
           <w:sz w:val="28"/>
           <w:szCs w:val="28"/>
         </w:rPr>
-        <w:t>- Gérer les entrées clavier et déplacements de l</w:t>
-      </w:r>
-      <w:r>
-        <w:rPr>
-          <w:rFonts w:asciiTheme="minorHAnsi" w:hAnsiTheme="minorHAnsi" w:cstheme="minorHAnsi"/>
-          <w:sz w:val="28"/>
-          <w:szCs w:val="28"/>
-        </w:rPr>
-        <w:t>a souris</w:t>
+        <w:t>- Gérer les entrées clavier et déplacements de la souris</w:t>
       </w:r>
     </w:p>
     <w:p>
@@ -1900,16 +1797,7 @@
           <w:sz w:val="40"/>
           <w:szCs w:val="40"/>
         </w:rPr>
-        <w:t xml:space="preserve"> – DÉMARCH</w:t>
-      </w:r>
-      <w:r>
-        <w:rPr>
-          <w:rFonts w:asciiTheme="minorHAnsi" w:hAnsiTheme="minorHAnsi" w:cstheme="minorHAnsi"/>
-          <w:b/>
-          <w:sz w:val="40"/>
-          <w:szCs w:val="40"/>
-        </w:rPr>
-        <w:t>E COLLABORATIVE</w:t>
+        <w:t xml:space="preserve"> – DÉMARCHE COLLABORATIVE</w:t>
       </w:r>
       <w:r>
         <w:rPr>
@@ -2050,15 +1938,7 @@
           <w:sz w:val="28"/>
           <w:szCs w:val="28"/>
         </w:rPr>
-        <w:t>. Ce service permet à chacun des membres de l’équipe de modifier un projet centralisé et de prendre conscience des implémentations faites par les autres collaborateurs. Github est un service en ligne accessible grâce au logiciel en lign</w:t>
-      </w:r>
-      <w:r>
-        <w:rPr>
-          <w:rFonts w:asciiTheme="minorHAnsi" w:hAnsiTheme="minorHAnsi" w:cstheme="minorHAnsi"/>
-          <w:sz w:val="28"/>
-          <w:szCs w:val="28"/>
-        </w:rPr>
-        <w:t xml:space="preserve">e de commande </w:t>
+        <w:t xml:space="preserve">. Ce service permet à chacun des membres de l’équipe de modifier un projet centralisé et de prendre conscience des implémentations faites par les autres collaborateurs. Github est un service en ligne accessible grâce au logiciel en ligne de commande </w:t>
       </w:r>
       <w:r>
         <w:rPr>
@@ -2094,49 +1974,24 @@
           <w:sz w:val="28"/>
           <w:szCs w:val="28"/>
         </w:rPr>
-        <w:t xml:space="preserve">, qui intègre </w:t>
-      </w:r>
-      <w:r>
-        <w:rPr>
-          <w:rFonts w:asciiTheme="minorHAnsi" w:hAnsiTheme="minorHAnsi" w:cstheme="minorHAnsi"/>
-          <w:sz w:val="28"/>
-          <w:szCs w:val="28"/>
-        </w:rPr>
-        <w:t>une</w:t>
-      </w:r>
-      <w:r>
-        <w:rPr>
-          <w:rFonts w:asciiTheme="minorHAnsi" w:hAnsiTheme="minorHAnsi" w:cstheme="minorHAnsi"/>
-          <w:sz w:val="28"/>
-          <w:szCs w:val="28"/>
-        </w:rPr>
-        <w:t xml:space="preserve"> extension </w:t>
-      </w:r>
-      <w:r>
-        <w:rPr>
-          <w:rFonts w:asciiTheme="minorHAnsi" w:hAnsiTheme="minorHAnsi" w:cstheme="minorHAnsi"/>
-          <w:sz w:val="28"/>
-          <w:szCs w:val="28"/>
-        </w:rPr>
-        <w:t xml:space="preserve">(appelée </w:t>
-      </w:r>
-      <w:r>
-        <w:rPr>
-          <w:rFonts w:asciiTheme="minorHAnsi" w:hAnsiTheme="minorHAnsi" w:cstheme="minorHAnsi"/>
-          <w:b/>
-          <w:sz w:val="28"/>
-          <w:szCs w:val="28"/>
-        </w:rPr>
-        <w:t>Sublime Merge</w:t>
-      </w:r>
-      <w:r>
-        <w:rPr>
-          <w:rFonts w:asciiTheme="minorHAnsi" w:hAnsiTheme="minorHAnsi" w:cstheme="minorHAnsi"/>
-          <w:b/>
-          <w:sz w:val="28"/>
-          <w:szCs w:val="28"/>
-        </w:rPr>
-        <w:t>)</w:t>
+        <w:t>, qui intègre une</w:t>
+      </w:r>
+      <w:r>
+        <w:rPr>
+          <w:rFonts w:asciiTheme="minorHAnsi" w:hAnsiTheme="minorHAnsi" w:cstheme="minorHAnsi"/>
+          <w:sz w:val="28"/>
+          <w:szCs w:val="28"/>
+        </w:rPr>
+        <w:t xml:space="preserve"> extension (appelée </w:t>
+      </w:r>
+      <w:r>
+        <w:rPr>
+          <w:rFonts w:asciiTheme="minorHAnsi" w:hAnsiTheme="minorHAnsi" w:cstheme="minorHAnsi"/>
+          <w:b/>
+          <w:sz w:val="28"/>
+          <w:szCs w:val="28"/>
+        </w:rPr>
+        <w:t>Sublime Merge)</w:t>
       </w:r>
       <w:r>
         <w:rPr>
@@ -2431,16 +2286,7 @@
           <w:sz w:val="40"/>
           <w:szCs w:val="40"/>
         </w:rPr>
-        <w:t xml:space="preserve"> –</w:t>
-      </w:r>
-      <w:r>
-        <w:rPr>
-          <w:rFonts w:asciiTheme="minorHAnsi" w:hAnsiTheme="minorHAnsi" w:cstheme="minorHAnsi"/>
-          <w:b/>
-          <w:sz w:val="40"/>
-          <w:szCs w:val="40"/>
-        </w:rPr>
-        <w:t xml:space="preserve"> RÉPARTITION DU TRAVAIL</w:t>
+        <w:t xml:space="preserve"> – RÉPARTITION DU TRAVAIL</w:t>
       </w:r>
       <w:r>
         <w:rPr>
@@ -2920,7 +2766,31 @@
           <w:sz w:val="28"/>
           <w:szCs w:val="40"/>
         </w:rPr>
-        <w:t xml:space="preserve"> En fonction du PC sur lequel s’exécute le programme ainsi que des différentes tâches que le processeur doit gérer, il se peut que ce dernier accélère ou ralentisse. Pour palier à ce problème, nous avons décidé de calculer en permanence le temps écoulé entre chaque boucle de jeu afin d’augmenter ou de diminuer les déplacements et rotations des personnages du jeu.</w:t>
+        <w:t xml:space="preserve"> En fonction du PC sur lequel s’exécute le programme ainsi que des différentes tâches que le processeur doit gérer, il se peut que ce dernier accélère ou ralentisse. Pour palier à ce problème, nous avons décidé de calculer en permanence le temps écoulé entre chaque boucle de jeu afin d’augmenter ou de diminuer les déplacements et rotations des personnages du jeu</w:t>
+      </w:r>
+      <w:r>
+        <w:rPr>
+          <w:rFonts w:asciiTheme="minorHAnsi" w:hAnsiTheme="minorHAnsi" w:cstheme="minorHAnsi"/>
+          <w:sz w:val="28"/>
+          <w:szCs w:val="40"/>
+        </w:rPr>
+        <w:t xml:space="preserve"> en conséquence</w:t>
+      </w:r>
+      <w:r>
+        <w:rPr>
+          <w:rFonts w:asciiTheme="minorHAnsi" w:hAnsiTheme="minorHAnsi" w:cstheme="minorHAnsi"/>
+          <w:sz w:val="28"/>
+          <w:szCs w:val="40"/>
+        </w:rPr>
+        <w:t>.</w:t>
+      </w:r>
+      <w:r>
+        <w:rPr>
+          <w:rFonts w:asciiTheme="minorHAnsi" w:hAnsiTheme="minorHAnsi" w:cstheme="minorHAnsi"/>
+          <w:sz w:val="28"/>
+          <w:szCs w:val="40"/>
+        </w:rPr>
+        <w:t xml:space="preserve"> Ainsi, les mouvements des personnages restent uniformes même en cas de ralentissement du processeur.</w:t>
       </w:r>
     </w:p>
     <w:p>
@@ -2991,25 +2861,7 @@
           <w:sz w:val="40"/>
           <w:szCs w:val="40"/>
         </w:rPr>
-        <w:t xml:space="preserve">6 </w:t>
-      </w:r>
-      <w:r>
-        <w:rPr>
-          <w:rFonts w:asciiTheme="minorHAnsi" w:hAnsiTheme="minorHAnsi" w:cstheme="minorHAnsi"/>
-          <w:b/>
-          <w:sz w:val="40"/>
-          <w:szCs w:val="40"/>
-        </w:rPr>
-        <w:t>–</w:t>
-      </w:r>
-      <w:r>
-        <w:rPr>
-          <w:rFonts w:asciiTheme="minorHAnsi" w:hAnsiTheme="minorHAnsi" w:cstheme="minorHAnsi"/>
-          <w:b/>
-          <w:sz w:val="40"/>
-          <w:szCs w:val="40"/>
-        </w:rPr>
-        <w:t xml:space="preserve"> DOCUMENTATION :</w:t>
+        <w:t>6 – DOCUMENTATION :</w:t>
       </w:r>
     </w:p>
     <w:p>
@@ -3133,8 +2985,6 @@
           <w:szCs w:val="40"/>
         </w:rPr>
       </w:pPr>
-      <w:bookmarkStart w:id="0" w:name="_GoBack"/>
-      <w:bookmarkEnd w:id="0"/>
     </w:p>
     <w:p>
       <w:pPr>
@@ -3459,8 +3309,26 @@
           <w:sz w:val="28"/>
           <w:szCs w:val="28"/>
         </w:rPr>
-        <w:t>Pour moi, c’était un peu la première fois que je travaillais sur un projet en langage Python. J’ai pris beaucoup plus de plaisir à travailler ainsi et j’espère pouvoir continuer à programmer en équipe comme ici, pourquoi pas avec les mêmes personnes.</w:t>
-      </w:r>
+        <w:t xml:space="preserve">Pour moi, c’était un peu la première fois que je travaillais </w:t>
+      </w:r>
+      <w:r>
+        <w:rPr>
+          <w:rFonts w:asciiTheme="minorHAnsi" w:hAnsiTheme="minorHAnsi" w:cstheme="minorHAnsi"/>
+          <w:sz w:val="28"/>
+          <w:szCs w:val="28"/>
+        </w:rPr>
+        <w:t xml:space="preserve">en groupe </w:t>
+      </w:r>
+      <w:r>
+        <w:rPr>
+          <w:rFonts w:asciiTheme="minorHAnsi" w:hAnsiTheme="minorHAnsi" w:cstheme="minorHAnsi"/>
+          <w:sz w:val="28"/>
+          <w:szCs w:val="28"/>
+        </w:rPr>
+        <w:t>sur un projet en langage Python. J’ai pris beaucoup plus de plaisir à travailler ainsi et j’espère pouvoir continuer à programmer en équipe comme ici, pourquoi pas avec les mêmes personnes.</w:t>
+      </w:r>
+      <w:bookmarkStart w:id="0" w:name="_GoBack"/>
+      <w:bookmarkEnd w:id="0"/>
     </w:p>
     <w:sectPr>
       <w:footerReference w:type="default" r:id="rId17"/>
@@ -4582,7 +4450,7 @@
 </file>
 
 <file path=customXml/itemProps1.xml><?xml version="1.0" encoding="utf-8"?>
-<ds:datastoreItem xmlns:ds="http://schemas.openxmlformats.org/officeDocument/2006/customXml" ds:itemID="{96A957BD-A993-45E0-8193-DF9EB960BB35}">
+<ds:datastoreItem xmlns:ds="http://schemas.openxmlformats.org/officeDocument/2006/customXml" ds:itemID="{D511D9D0-86A7-458D-927F-D2C380CC5595}">
   <ds:schemaRefs>
     <ds:schemaRef ds:uri="http://schemas.openxmlformats.org/officeDocument/2006/bibliography"/>
   </ds:schemaRefs>

</xml_diff>